<commit_message>
AUTO FROM WORK 14.04.2022 14:18:35,52
</commit_message>
<xml_diff>
--- a/2-kurs/2-2/KURS/Листопадова/Пояснительная записка.docx
+++ b/2-kurs/2-2/KURS/Листопадова/Пояснительная записка.docx
@@ -1514,9 +1514,8 @@
           <w:rFonts w:eastAsia="Times New Roman"/>
           <w:sz w:val="28"/>
           <w:szCs w:val="28"/>
-          <w:highlight w:val="yellow"/>
-        </w:rPr>
-        <w:t>Функциональные требования к программному средству представлены на рисунке 1 в ви</w:t>
+        </w:rPr>
+        <w:t>Функциональные требования к программному средству представлены на рисунке 1 в виде диаграммы вариантов использования.</w:t>
       </w:r>
       <w:r>
         <w:rPr>
@@ -1524,7 +1523,7 @@
           <w:sz w:val="28"/>
           <w:szCs w:val="28"/>
         </w:rPr>
-        <w:t xml:space="preserve">де диаграммы вариантов использования. </w:t>
+        <w:t xml:space="preserve"> </w:t>
       </w:r>
     </w:p>
     <w:p>
@@ -1557,9 +1556,9 @@
         </w:rPr>
         <w:drawing>
           <wp:inline distT="0" distB="0" distL="0" distR="0">
-            <wp:extent cx="5373410" cy="4271749"/>
-            <wp:effectExtent l="0" t="0" r="0" b="0"/>
-            <wp:docPr id="32" name="Рисунок 32"/>
+            <wp:extent cx="4546032" cy="5180952"/>
+            <wp:effectExtent l="0" t="0" r="6985" b="1270"/>
+            <wp:docPr id="20" name="Рисунок 20"/>
             <wp:cNvGraphicFramePr>
               <a:graphicFrameLocks xmlns:a="http://schemas.openxmlformats.org/drawingml/2006/main" noChangeAspect="1"/>
             </wp:cNvGraphicFramePr>
@@ -1567,7 +1566,7 @@
               <a:graphicData uri="http://schemas.openxmlformats.org/drawingml/2006/picture">
                 <pic:pic xmlns:pic="http://schemas.openxmlformats.org/drawingml/2006/picture">
                   <pic:nvPicPr>
-                    <pic:cNvPr id="32" name="Диаграмма вариантов использования.bmp"/>
+                    <pic:cNvPr id="20" name="Диаграмма вариантов использования.bmp"/>
                     <pic:cNvPicPr/>
                   </pic:nvPicPr>
                   <pic:blipFill>
@@ -1585,7 +1584,7 @@
                   <pic:spPr>
                     <a:xfrm>
                       <a:off x="0" y="0"/>
-                      <a:ext cx="5380730" cy="4277568"/>
+                      <a:ext cx="4546032" cy="5180952"/>
                     </a:xfrm>
                     <a:prstGeom prst="rect">
                       <a:avLst/>
@@ -1740,7 +1739,7 @@
                 <w:sz w:val="26"/>
                 <w:szCs w:val="26"/>
               </w:rPr>
-              <w:t>Наименование варианта использования</w:t>
+              <w:t>Действие</w:t>
             </w:r>
           </w:p>
         </w:tc>
@@ -1814,7 +1813,7 @@
                 <w:sz w:val="26"/>
                 <w:szCs w:val="26"/>
               </w:rPr>
-              <w:t>Оформить путевку</w:t>
+              <w:t>Добавить телефоны</w:t>
             </w:r>
           </w:p>
         </w:tc>
@@ -1838,121 +1837,113 @@
                 <w:sz w:val="26"/>
                 <w:szCs w:val="26"/>
               </w:rPr>
-              <w:t>Ввод данных о путевке</w:t>
-            </w:r>
-          </w:p>
-        </w:tc>
-      </w:tr>
-      <w:tr>
-        <w:tc>
-          <w:tcPr>
-            <w:tcW w:w="2235" w:type="dxa"/>
-            <w:shd w:val="clear" w:color="auto" w:fill="auto"/>
-          </w:tcPr>
-          <w:p>
+              <w:t xml:space="preserve">Ввод данных о </w:t>
+            </w:r>
             <w:r>
               <w:rPr>
                 <w:rFonts w:eastAsia="Times New Roman"/>
                 <w:sz w:val="26"/>
                 <w:szCs w:val="26"/>
               </w:rPr>
-              <w:t>Парикмахер</w:t>
-            </w:r>
-          </w:p>
-        </w:tc>
-        <w:tc>
-          <w:tcPr>
-            <w:tcW w:w="4145" w:type="dxa"/>
+              <w:t>телефонах клиента</w:t>
+            </w:r>
+          </w:p>
+        </w:tc>
+      </w:tr>
+      <w:tr>
+        <w:tc>
+          <w:tcPr>
+            <w:tcW w:w="2235" w:type="dxa"/>
             <w:shd w:val="clear" w:color="auto" w:fill="auto"/>
           </w:tcPr>
           <w:p>
-            <w:pPr>
-              <w:jc w:val="both"/>
+            <w:r>
               <w:rPr>
                 <w:rFonts w:eastAsia="Times New Roman"/>
                 <w:sz w:val="26"/>
                 <w:szCs w:val="26"/>
               </w:rPr>
-            </w:pPr>
-            <w:r>
+              <w:t>Парикмахер</w:t>
+            </w:r>
+          </w:p>
+        </w:tc>
+        <w:tc>
+          <w:tcPr>
+            <w:tcW w:w="4145" w:type="dxa"/>
+            <w:shd w:val="clear" w:color="auto" w:fill="auto"/>
+          </w:tcPr>
+          <w:p>
+            <w:pPr>
+              <w:jc w:val="both"/>
               <w:rPr>
                 <w:rFonts w:eastAsia="Times New Roman"/>
                 <w:sz w:val="26"/>
                 <w:szCs w:val="26"/>
               </w:rPr>
-              <w:t>Оформить водителя</w:t>
-            </w:r>
-          </w:p>
-        </w:tc>
-        <w:tc>
-          <w:tcPr>
-            <w:tcW w:w="3191" w:type="dxa"/>
-            <w:shd w:val="clear" w:color="auto" w:fill="auto"/>
-          </w:tcPr>
-          <w:p>
-            <w:pPr>
-              <w:jc w:val="both"/>
+            </w:pPr>
+            <w:r>
               <w:rPr>
                 <w:rFonts w:eastAsia="Times New Roman"/>
                 <w:sz w:val="26"/>
                 <w:szCs w:val="26"/>
               </w:rPr>
-            </w:pPr>
-            <w:r>
+              <w:t>Добавить процедуру</w:t>
+            </w:r>
+          </w:p>
+        </w:tc>
+        <w:tc>
+          <w:tcPr>
+            <w:tcW w:w="3191" w:type="dxa"/>
+            <w:shd w:val="clear" w:color="auto" w:fill="auto"/>
+          </w:tcPr>
+          <w:p>
+            <w:pPr>
+              <w:jc w:val="both"/>
               <w:rPr>
                 <w:rFonts w:eastAsia="Times New Roman"/>
                 <w:sz w:val="26"/>
                 <w:szCs w:val="26"/>
               </w:rPr>
-              <w:t>Ввод данных о водителе</w:t>
-            </w:r>
-          </w:p>
-        </w:tc>
-      </w:tr>
-      <w:tr>
-        <w:tc>
-          <w:tcPr>
-            <w:tcW w:w="2235" w:type="dxa"/>
-            <w:shd w:val="clear" w:color="auto" w:fill="auto"/>
-          </w:tcPr>
-          <w:p>
+            </w:pPr>
             <w:r>
               <w:rPr>
                 <w:rFonts w:eastAsia="Times New Roman"/>
                 <w:sz w:val="26"/>
                 <w:szCs w:val="26"/>
               </w:rPr>
-              <w:t>Парикмахер</w:t>
-            </w:r>
-          </w:p>
-        </w:tc>
-        <w:tc>
-          <w:tcPr>
-            <w:tcW w:w="4145" w:type="dxa"/>
-            <w:shd w:val="clear" w:color="auto" w:fill="auto"/>
-          </w:tcPr>
-          <w:p>
-            <w:pPr>
-              <w:jc w:val="both"/>
+              <w:t xml:space="preserve">Ввод данных о </w:t>
+            </w:r>
+            <w:r>
               <w:rPr>
                 <w:rFonts w:eastAsia="Times New Roman"/>
                 <w:sz w:val="26"/>
                 <w:szCs w:val="26"/>
               </w:rPr>
-            </w:pPr>
+              <w:t>процедуре</w:t>
+            </w:r>
+          </w:p>
+        </w:tc>
+      </w:tr>
+      <w:tr>
+        <w:tc>
+          <w:tcPr>
+            <w:tcW w:w="2235" w:type="dxa"/>
+            <w:shd w:val="clear" w:color="auto" w:fill="auto"/>
+          </w:tcPr>
+          <w:p>
             <w:r>
               <w:rPr>
                 <w:rFonts w:eastAsia="Times New Roman"/>
                 <w:sz w:val="26"/>
                 <w:szCs w:val="26"/>
               </w:rPr>
-              <w:t>Оформить автомобиль</w:t>
-            </w:r>
-          </w:p>
-        </w:tc>
-        <w:tc>
-          <w:tcPr>
-            <w:tcW w:w="3191" w:type="dxa"/>
+              <w:t>Парикмахер</w:t>
+            </w:r>
+          </w:p>
+        </w:tc>
+        <w:tc>
+          <w:tcPr>
+            <w:tcW w:w="4145" w:type="dxa"/>
             <w:shd w:val="clear" w:color="auto" w:fill="auto"/>
           </w:tcPr>
           <w:p>
@@ -1970,55 +1961,55 @@
                 <w:sz w:val="26"/>
                 <w:szCs w:val="26"/>
               </w:rPr>
-              <w:t>Ввод данных об автомобиле</w:t>
-            </w:r>
-          </w:p>
-        </w:tc>
-      </w:tr>
-      <w:tr>
-        <w:tc>
-          <w:tcPr>
-            <w:tcW w:w="2235" w:type="dxa"/>
+              <w:t>Записать на прием</w:t>
+            </w:r>
+          </w:p>
+        </w:tc>
+        <w:tc>
+          <w:tcPr>
+            <w:tcW w:w="3191" w:type="dxa"/>
             <w:shd w:val="clear" w:color="auto" w:fill="auto"/>
           </w:tcPr>
           <w:p>
-            <w:r>
+            <w:pPr>
+              <w:jc w:val="both"/>
               <w:rPr>
                 <w:rFonts w:eastAsia="Times New Roman"/>
                 <w:sz w:val="26"/>
                 <w:szCs w:val="26"/>
               </w:rPr>
-              <w:t>Парикмахер</w:t>
-            </w:r>
-          </w:p>
-        </w:tc>
-        <w:tc>
-          <w:tcPr>
-            <w:tcW w:w="4145" w:type="dxa"/>
-            <w:shd w:val="clear" w:color="auto" w:fill="auto"/>
-          </w:tcPr>
-          <w:p>
-            <w:pPr>
-              <w:jc w:val="both"/>
+            </w:pPr>
+            <w:r>
               <w:rPr>
                 <w:rFonts w:eastAsia="Times New Roman"/>
                 <w:sz w:val="26"/>
                 <w:szCs w:val="26"/>
               </w:rPr>
-            </w:pPr>
+              <w:t>Записать клиента на прием</w:t>
+            </w:r>
+          </w:p>
+        </w:tc>
+      </w:tr>
+      <w:tr>
+        <w:tc>
+          <w:tcPr>
+            <w:tcW w:w="2235" w:type="dxa"/>
+            <w:shd w:val="clear" w:color="auto" w:fill="auto"/>
+          </w:tcPr>
+          <w:p>
             <w:r>
               <w:rPr>
                 <w:rFonts w:eastAsia="Times New Roman"/>
                 <w:sz w:val="26"/>
                 <w:szCs w:val="26"/>
               </w:rPr>
-              <w:t>Изменить данные в базе</w:t>
-            </w:r>
-          </w:p>
-        </w:tc>
-        <w:tc>
-          <w:tcPr>
-            <w:tcW w:w="3191" w:type="dxa"/>
+              <w:t>Парикмахер</w:t>
+            </w:r>
+          </w:p>
+        </w:tc>
+        <w:tc>
+          <w:tcPr>
+            <w:tcW w:w="4145" w:type="dxa"/>
             <w:shd w:val="clear" w:color="auto" w:fill="auto"/>
           </w:tcPr>
           <w:p>
@@ -2036,31 +2027,21 @@
                 <w:sz w:val="26"/>
                 <w:szCs w:val="26"/>
               </w:rPr>
-              <w:t>Поддержание актуальности базы данных</w:t>
-            </w:r>
-          </w:p>
-        </w:tc>
-      </w:tr>
-      <w:tr>
-        <w:tc>
-          <w:tcPr>
-            <w:tcW w:w="2235" w:type="dxa"/>
-            <w:shd w:val="clear" w:color="auto" w:fill="auto"/>
-          </w:tcPr>
-          <w:p>
+              <w:t>Искать</w:t>
+            </w:r>
             <w:r>
               <w:rPr>
                 <w:rFonts w:eastAsia="Times New Roman"/>
                 <w:sz w:val="26"/>
                 <w:szCs w:val="26"/>
               </w:rPr>
-              <w:t>Парикмахер</w:t>
-            </w:r>
-          </w:p>
-        </w:tc>
-        <w:tc>
-          <w:tcPr>
-            <w:tcW w:w="4145" w:type="dxa"/>
+              <w:t xml:space="preserve"> данные в базе</w:t>
+            </w:r>
+          </w:p>
+        </w:tc>
+        <w:tc>
+          <w:tcPr>
+            <w:tcW w:w="3191" w:type="dxa"/>
             <w:shd w:val="clear" w:color="auto" w:fill="auto"/>
           </w:tcPr>
           <w:p>
@@ -2078,97 +2059,156 @@
                 <w:sz w:val="26"/>
                 <w:szCs w:val="26"/>
               </w:rPr>
-              <w:t>Вывести отчет по путевкам</w:t>
-            </w:r>
-          </w:p>
-        </w:tc>
-        <w:tc>
-          <w:tcPr>
-            <w:tcW w:w="3191" w:type="dxa"/>
+              <w:t>Искать записи по датам или клиента по ФИО</w:t>
+            </w:r>
+          </w:p>
+        </w:tc>
+      </w:tr>
+      <w:tr>
+        <w:tc>
+          <w:tcPr>
+            <w:tcW w:w="2235" w:type="dxa"/>
             <w:shd w:val="clear" w:color="auto" w:fill="auto"/>
           </w:tcPr>
           <w:p>
-            <w:pPr>
-              <w:jc w:val="both"/>
+            <w:r>
               <w:rPr>
                 <w:rFonts w:eastAsia="Times New Roman"/>
                 <w:sz w:val="26"/>
                 <w:szCs w:val="26"/>
               </w:rPr>
-            </w:pPr>
-            <w:r>
+              <w:lastRenderedPageBreak/>
+              <w:t>Парикмахер</w:t>
+            </w:r>
+          </w:p>
+        </w:tc>
+        <w:tc>
+          <w:tcPr>
+            <w:tcW w:w="4145" w:type="dxa"/>
+            <w:shd w:val="clear" w:color="auto" w:fill="auto"/>
+          </w:tcPr>
+          <w:p>
+            <w:pPr>
+              <w:jc w:val="both"/>
               <w:rPr>
                 <w:rFonts w:eastAsia="Times New Roman"/>
                 <w:sz w:val="26"/>
                 <w:szCs w:val="26"/>
               </w:rPr>
-              <w:t>Сформировать отчет по текущим путевкам</w:t>
-            </w:r>
-          </w:p>
-        </w:tc>
-      </w:tr>
-      <w:tr>
-        <w:tc>
-          <w:tcPr>
-            <w:tcW w:w="2235" w:type="dxa"/>
-            <w:shd w:val="clear" w:color="auto" w:fill="auto"/>
-          </w:tcPr>
-          <w:p>
+            </w:pPr>
             <w:r>
               <w:rPr>
                 <w:rFonts w:eastAsia="Times New Roman"/>
                 <w:sz w:val="26"/>
                 <w:szCs w:val="26"/>
               </w:rPr>
-              <w:t>Парикмахер</w:t>
-            </w:r>
-          </w:p>
-        </w:tc>
-        <w:tc>
-          <w:tcPr>
-            <w:tcW w:w="4145" w:type="dxa"/>
-            <w:shd w:val="clear" w:color="auto" w:fill="auto"/>
-          </w:tcPr>
-          <w:p>
-            <w:pPr>
-              <w:jc w:val="both"/>
+              <w:t xml:space="preserve">Вывести отчет по </w:t>
+            </w:r>
+            <w:r>
               <w:rPr>
                 <w:rFonts w:eastAsia="Times New Roman"/>
                 <w:sz w:val="26"/>
                 <w:szCs w:val="26"/>
               </w:rPr>
-            </w:pPr>
-            <w:r>
+              <w:t>работам</w:t>
+            </w:r>
+          </w:p>
+        </w:tc>
+        <w:tc>
+          <w:tcPr>
+            <w:tcW w:w="3191" w:type="dxa"/>
+            <w:shd w:val="clear" w:color="auto" w:fill="auto"/>
+          </w:tcPr>
+          <w:p>
+            <w:pPr>
+              <w:jc w:val="both"/>
               <w:rPr>
                 <w:rFonts w:eastAsia="Times New Roman"/>
                 <w:sz w:val="26"/>
                 <w:szCs w:val="26"/>
               </w:rPr>
-              <w:t>Вывести отчет по автомобилям</w:t>
-            </w:r>
-          </w:p>
-        </w:tc>
-        <w:tc>
-          <w:tcPr>
-            <w:tcW w:w="3191" w:type="dxa"/>
-            <w:shd w:val="clear" w:color="auto" w:fill="auto"/>
-          </w:tcPr>
-          <w:p>
-            <w:pPr>
-              <w:jc w:val="both"/>
+            </w:pPr>
+            <w:r>
               <w:rPr>
                 <w:rFonts w:eastAsia="Times New Roman"/>
                 <w:sz w:val="26"/>
                 <w:szCs w:val="26"/>
               </w:rPr>
-            </w:pPr>
+              <w:t xml:space="preserve">Сформировать отчет по текущим </w:t>
+            </w:r>
             <w:r>
               <w:rPr>
                 <w:rFonts w:eastAsia="Times New Roman"/>
                 <w:sz w:val="26"/>
                 <w:szCs w:val="26"/>
               </w:rPr>
-              <w:t>Сформировать отчет по автомобилям</w:t>
+              <w:t>работам</w:t>
+            </w:r>
+          </w:p>
+        </w:tc>
+      </w:tr>
+      <w:tr>
+        <w:tc>
+          <w:tcPr>
+            <w:tcW w:w="2235" w:type="dxa"/>
+            <w:shd w:val="clear" w:color="auto" w:fill="auto"/>
+          </w:tcPr>
+          <w:p>
+            <w:r>
+              <w:rPr>
+                <w:rFonts w:eastAsia="Times New Roman"/>
+                <w:sz w:val="26"/>
+                <w:szCs w:val="26"/>
+              </w:rPr>
+              <w:t>Парикмахер</w:t>
+            </w:r>
+          </w:p>
+        </w:tc>
+        <w:tc>
+          <w:tcPr>
+            <w:tcW w:w="4145" w:type="dxa"/>
+            <w:shd w:val="clear" w:color="auto" w:fill="auto"/>
+          </w:tcPr>
+          <w:p>
+            <w:pPr>
+              <w:jc w:val="both"/>
+              <w:rPr>
+                <w:rFonts w:eastAsia="Times New Roman"/>
+                <w:sz w:val="26"/>
+                <w:szCs w:val="26"/>
+              </w:rPr>
+            </w:pPr>
+            <w:r>
+              <w:rPr>
+                <w:rFonts w:eastAsia="Times New Roman"/>
+                <w:sz w:val="26"/>
+                <w:szCs w:val="26"/>
+              </w:rPr>
+              <w:t>Добавить клиента</w:t>
+            </w:r>
+          </w:p>
+        </w:tc>
+        <w:tc>
+          <w:tcPr>
+            <w:tcW w:w="3191" w:type="dxa"/>
+            <w:shd w:val="clear" w:color="auto" w:fill="auto"/>
+          </w:tcPr>
+          <w:p>
+            <w:pPr>
+              <w:jc w:val="both"/>
+              <w:rPr>
+                <w:rFonts w:eastAsia="Times New Roman"/>
+                <w:sz w:val="26"/>
+                <w:szCs w:val="26"/>
+              </w:rPr>
+            </w:pPr>
+            <w:r>
+              <w:rPr>
+                <w:rFonts w:eastAsia="Times New Roman"/>
+                <w:sz w:val="26"/>
+                <w:szCs w:val="26"/>
+              </w:rPr>
+              <w:t>Добавить данные о клиенте в базу данных</w:t>
             </w:r>
           </w:p>
         </w:tc>
@@ -2188,19 +2228,6 @@
         </w:rPr>
       </w:pPr>
       <w:bookmarkStart w:id="35" w:name="_Hlk99627367"/>
-      <w:r>
-        <w:rPr>
-          <w:sz w:val="28"/>
-        </w:rPr>
-        <w:t>Диаграмма классов форм приложения</w:t>
-      </w:r>
-      <w:bookmarkEnd w:id="35"/>
-      <w:r>
-        <w:rPr>
-          <w:sz w:val="28"/>
-        </w:rPr>
-        <w:t xml:space="preserve"> представлена на рисунке 2.</w:t>
-      </w:r>
     </w:p>
     <w:p>
       <w:pPr>
@@ -2213,9 +2240,21 @@
         <w:jc w:val="both"/>
         <w:rPr>
           <w:sz w:val="28"/>
-          <w:highlight w:val="yellow"/>
-        </w:rPr>
-      </w:pPr>
+        </w:rPr>
+      </w:pPr>
+      <w:r>
+        <w:rPr>
+          <w:sz w:val="28"/>
+        </w:rPr>
+        <w:t>Диаграмма классов форм приложения</w:t>
+      </w:r>
+      <w:bookmarkEnd w:id="35"/>
+      <w:r>
+        <w:rPr>
+          <w:sz w:val="28"/>
+        </w:rPr>
+        <w:t xml:space="preserve"> представлена на рисунке 2.</w:t>
+      </w:r>
     </w:p>
     <w:p>
       <w:pPr>
@@ -2225,6 +2264,21 @@
         </w:tabs>
         <w:ind w:left="0" w:firstLine="851"/>
         <w:contextualSpacing/>
+        <w:jc w:val="both"/>
+        <w:rPr>
+          <w:sz w:val="28"/>
+          <w:highlight w:val="yellow"/>
+        </w:rPr>
+      </w:pPr>
+    </w:p>
+    <w:p>
+      <w:pPr>
+        <w:pStyle w:val="aff0"/>
+        <w:tabs>
+          <w:tab w:val="left" w:pos="0"/>
+        </w:tabs>
+        <w:ind w:left="0" w:firstLine="284"/>
+        <w:contextualSpacing/>
         <w:jc w:val="center"/>
         <w:rPr>
           <w:sz w:val="28"/>
@@ -2235,13 +2289,12 @@
         <w:rPr>
           <w:noProof/>
           <w:sz w:val="28"/>
-          <w:highlight w:val="yellow"/>
         </w:rPr>
         <w:drawing>
           <wp:inline distT="0" distB="0" distL="0" distR="0">
-            <wp:extent cx="5651500" cy="4902200"/>
-            <wp:effectExtent l="0" t="0" r="0" b="0"/>
-            <wp:docPr id="30" name="Рисунок 5" descr="classS_window"/>
+            <wp:extent cx="5636525" cy="3001487"/>
+            <wp:effectExtent l="0" t="0" r="2540" b="8890"/>
+            <wp:docPr id="31" name="Рисунок 31"/>
             <wp:cNvGraphicFramePr>
               <a:graphicFrameLocks xmlns:a="http://schemas.openxmlformats.org/drawingml/2006/main" noChangeAspect="1"/>
             </wp:cNvGraphicFramePr>
@@ -2249,10 +2302,8 @@
               <a:graphicData uri="http://schemas.openxmlformats.org/drawingml/2006/picture">
                 <pic:pic xmlns:pic="http://schemas.openxmlformats.org/drawingml/2006/picture">
                   <pic:nvPicPr>
-                    <pic:cNvPr id="0" name="Picture 5" descr="classS_window"/>
-                    <pic:cNvPicPr>
-                      <a:picLocks noChangeAspect="1" noChangeArrowheads="1"/>
-                    </pic:cNvPicPr>
+                    <pic:cNvPr id="31" name="Диаграмма классов.bmp"/>
+                    <pic:cNvPicPr/>
                   </pic:nvPicPr>
                   <pic:blipFill>
                     <a:blip r:embed="rId9">
@@ -2262,23 +2313,18 @@
                         </a:ext>
                       </a:extLst>
                     </a:blip>
-                    <a:srcRect/>
                     <a:stretch>
                       <a:fillRect/>
                     </a:stretch>
                   </pic:blipFill>
-                  <pic:spPr bwMode="auto">
+                  <pic:spPr>
                     <a:xfrm>
                       <a:off x="0" y="0"/>
-                      <a:ext cx="5651500" cy="4902200"/>
+                      <a:ext cx="5652144" cy="3009804"/>
                     </a:xfrm>
                     <a:prstGeom prst="rect">
                       <a:avLst/>
                     </a:prstGeom>
-                    <a:noFill/>
-                    <a:ln>
-                      <a:noFill/>
-                    </a:ln>
                   </pic:spPr>
                 </pic:pic>
               </a:graphicData>
@@ -2407,14 +2453,12 @@
           <w:noProof/>
           <w:sz w:val="28"/>
           <w:szCs w:val="28"/>
-          <w:lang w:val="en-US"/>
-        </w:rPr>
-        <w:lastRenderedPageBreak/>
+        </w:rPr>
         <w:drawing>
           <wp:inline distT="0" distB="0" distL="0" distR="0">
-            <wp:extent cx="5772150" cy="4114800"/>
+            <wp:extent cx="4962355" cy="3431783"/>
             <wp:effectExtent l="0" t="0" r="0" b="0"/>
-            <wp:docPr id="29" name="Рисунок 7" descr="Диаграмма состояния"/>
+            <wp:docPr id="33" name="Рисунок 33"/>
             <wp:cNvGraphicFramePr>
               <a:graphicFrameLocks xmlns:a="http://schemas.openxmlformats.org/drawingml/2006/main" noChangeAspect="1"/>
             </wp:cNvGraphicFramePr>
@@ -2422,10 +2466,8 @@
               <a:graphicData uri="http://schemas.openxmlformats.org/drawingml/2006/picture">
                 <pic:pic xmlns:pic="http://schemas.openxmlformats.org/drawingml/2006/picture">
                   <pic:nvPicPr>
-                    <pic:cNvPr id="0" name="Picture 7" descr="Диаграмма состояния"/>
-                    <pic:cNvPicPr>
-                      <a:picLocks noChangeAspect="1" noChangeArrowheads="1"/>
-                    </pic:cNvPicPr>
+                    <pic:cNvPr id="33" name="Диаграмма состояния.bmp"/>
+                    <pic:cNvPicPr/>
                   </pic:nvPicPr>
                   <pic:blipFill>
                     <a:blip r:embed="rId10">
@@ -2435,23 +2477,18 @@
                         </a:ext>
                       </a:extLst>
                     </a:blip>
-                    <a:srcRect/>
                     <a:stretch>
                       <a:fillRect/>
                     </a:stretch>
                   </pic:blipFill>
-                  <pic:spPr bwMode="auto">
+                  <pic:spPr>
                     <a:xfrm>
                       <a:off x="0" y="0"/>
-                      <a:ext cx="5772150" cy="4114800"/>
+                      <a:ext cx="4964550" cy="3433301"/>
                     </a:xfrm>
                     <a:prstGeom prst="rect">
                       <a:avLst/>
                     </a:prstGeom>
-                    <a:noFill/>
-                    <a:ln>
-                      <a:noFill/>
-                    </a:ln>
                   </pic:spPr>
                 </pic:pic>
               </a:graphicData>
@@ -2488,6 +2525,7 @@
           <w:sz w:val="28"/>
           <w:szCs w:val="28"/>
         </w:rPr>
+        <w:lastRenderedPageBreak/>
         <w:t>Рисунок 3. Диаграмма состояния приложения.</w:t>
       </w:r>
     </w:p>
@@ -2745,7 +2783,6 @@
                 <w:sz w:val="28"/>
                 <w:szCs w:val="28"/>
               </w:rPr>
-              <w:lastRenderedPageBreak/>
               <w:t>№</w:t>
             </w:r>
           </w:p>
@@ -4003,6 +4040,7 @@
                 <w:sz w:val="28"/>
                 <w:szCs w:val="28"/>
               </w:rPr>
+              <w:lastRenderedPageBreak/>
               <w:t>8</w:t>
             </w:r>
           </w:p>
@@ -4198,7 +4236,6 @@
           <w:szCs w:val="28"/>
           <w:highlight w:val="yellow"/>
         </w:rPr>
-        <w:lastRenderedPageBreak/>
         <w:drawing>
           <wp:inline distT="0" distB="0" distL="0" distR="0">
             <wp:extent cx="5689600" cy="2946400"/>
@@ -5602,6 +5639,7 @@
                 <w:sz w:val="28"/>
                 <w:szCs w:val="28"/>
               </w:rPr>
+              <w:lastRenderedPageBreak/>
               <w:t>7</w:t>
             </w:r>
           </w:p>
@@ -6836,6 +6874,7 @@
                 <w:sz w:val="28"/>
                 <w:szCs w:val="28"/>
               </w:rPr>
+              <w:lastRenderedPageBreak/>
               <w:t>4</w:t>
             </w:r>
           </w:p>
@@ -7443,7 +7482,6 @@
                 <w:sz w:val="28"/>
                 <w:szCs w:val="28"/>
               </w:rPr>
-              <w:lastRenderedPageBreak/>
               <w:t>8</w:t>
             </w:r>
           </w:p>
@@ -8001,6 +8039,7 @@
                 <w:sz w:val="28"/>
                 <w:szCs w:val="28"/>
               </w:rPr>
+              <w:lastRenderedPageBreak/>
               <w:t>1</w:t>
             </w:r>
           </w:p>
@@ -8621,7 +8660,6 @@
                 <w:sz w:val="28"/>
                 <w:szCs w:val="28"/>
               </w:rPr>
-              <w:lastRenderedPageBreak/>
               <w:t>5</w:t>
             </w:r>
           </w:p>
@@ -9812,7 +9850,6 @@
                 <w:sz w:val="28"/>
                 <w:szCs w:val="28"/>
               </w:rPr>
-              <w:lastRenderedPageBreak/>
               <w:t>2</w:t>
             </w:r>
           </w:p>
@@ -10936,6 +10973,7 @@
           <w:szCs w:val="28"/>
           <w:highlight w:val="yellow"/>
         </w:rPr>
+        <w:lastRenderedPageBreak/>
         <w:drawing>
           <wp:inline distT="0" distB="0" distL="0" distR="0">
             <wp:extent cx="5740400" cy="2470150"/>
@@ -11325,7 +11363,6 @@
                 <w:sz w:val="28"/>
                 <w:szCs w:val="28"/>
               </w:rPr>
-              <w:lastRenderedPageBreak/>
               <w:t>1</w:t>
             </w:r>
           </w:p>
@@ -12480,6 +12517,7 @@
           <w:szCs w:val="28"/>
           <w:highlight w:val="yellow"/>
         </w:rPr>
+        <w:lastRenderedPageBreak/>
         <w:drawing>
           <wp:inline distT="0" distB="0" distL="0" distR="0">
             <wp:extent cx="5791200" cy="2743200"/>
@@ -12675,7 +12713,6 @@
                 <w:sz w:val="28"/>
                 <w:szCs w:val="28"/>
               </w:rPr>
-              <w:lastRenderedPageBreak/>
               <w:t>№</w:t>
             </w:r>
           </w:p>
@@ -13827,6 +13864,7 @@
         <w:rPr>
           <w:sz w:val="28"/>
           <w:szCs w:val="28"/>
+          <w:highlight w:val="yellow"/>
         </w:rPr>
       </w:pPr>
       <w:bookmarkStart w:id="41" w:name="_Toc99359338"/>
@@ -13837,7 +13875,34 @@
           <w:sz w:val="28"/>
           <w:szCs w:val="28"/>
         </w:rPr>
-        <w:t>На сегодняшний момент язык программирования C# один из самых мощных, быстро развивающихся и востребованных языков в ИТ-отрасли. В настоящий момент на нем пишутся самые различные приложения: от небольших десктопных программок до крупных веб-порталов и веб-сервисов, обслуживающих ежедневно миллионы пользователей.</w:t>
+        <w:t xml:space="preserve">На </w:t>
+      </w:r>
+      <w:r>
+        <w:rPr>
+          <w:sz w:val="28"/>
+          <w:szCs w:val="28"/>
+          <w:highlight w:val="yellow"/>
+        </w:rPr>
+        <w:t xml:space="preserve">сегодняшний момент язык программирования C# один из самых мощных, быстро развивающихся и востребованных языков в ИТ-отрасли. В настоящий момент на нем пишутся самые различные приложения: от небольших десктопных </w:t>
+      </w:r>
+      <w:r>
+        <w:rPr>
+          <w:sz w:val="28"/>
+          <w:szCs w:val="28"/>
+          <w:highlight w:val="yellow"/>
+        </w:rPr>
+        <w:lastRenderedPageBreak/>
+        <w:t>программок до крупных веб-</w:t>
+      </w:r>
+      <w:bookmarkStart w:id="44" w:name="_GoBack"/>
+      <w:bookmarkEnd w:id="44"/>
+      <w:r>
+        <w:rPr>
+          <w:sz w:val="28"/>
+          <w:szCs w:val="28"/>
+          <w:highlight w:val="yellow"/>
+        </w:rPr>
+        <w:t>порталов и веб-сервисов, обслуживающих ежедневно миллионы пользователей.</w:t>
       </w:r>
     </w:p>
     <w:p>
@@ -13853,17 +13918,16 @@
         <w:rPr>
           <w:sz w:val="28"/>
           <w:szCs w:val="28"/>
-        </w:rPr>
-        <w:t xml:space="preserve">C# является объектно-ориентированным и в этом плане много перенял у Java и С++. C# поддерживает полиморфизм, наследование, перегрузку операторов, статическую типизацию. Объектно-ориентированный подход позволяет решить задачи по построению крупных, но в тоже время гибких, масштабируемых и расширяемых приложений. </w:t>
-      </w:r>
-      <w:bookmarkStart w:id="44" w:name="_GoBack"/>
-      <w:bookmarkEnd w:id="44"/>
-      <w:r>
-        <w:rPr>
-          <w:sz w:val="28"/>
-          <w:szCs w:val="28"/>
-        </w:rPr>
-        <w:t xml:space="preserve">C# продолжает активно развиваться, и с каждой новой версией появляется все больше интересных функциональностей. </w:t>
+          <w:highlight w:val="yellow"/>
+        </w:rPr>
+        <w:t>C# является объектно-ориентированным и в этом плане много перенял у Java и С++. C# поддерживает полиморфизм</w:t>
+      </w:r>
+      <w:r>
+        <w:rPr>
+          <w:sz w:val="28"/>
+          <w:szCs w:val="28"/>
+        </w:rPr>
+        <w:t xml:space="preserve">, наследование, перегрузку операторов, статическую типизацию. Объектно-ориентированный подход позволяет решить задачи по построению крупных, но в тоже время гибких, масштабируемых и расширяемых приложений. C# продолжает активно развиваться, и с каждой новой версией появляется все больше интересных функциональностей. </w:t>
       </w:r>
     </w:p>
     <w:p>
@@ -14034,7 +14098,6 @@
           <w:sz w:val="28"/>
           <w:szCs w:val="28"/>
         </w:rPr>
-        <w:lastRenderedPageBreak/>
         <w:t>4) типы внешней памяти компьютера:</w:t>
       </w:r>
     </w:p>
@@ -14209,9 +14272,9 @@
         </w:rPr>
         <w:drawing>
           <wp:inline distT="0" distB="0" distL="0" distR="0">
-            <wp:extent cx="2990850" cy="3168650"/>
-            <wp:effectExtent l="0" t="0" r="0" b="0"/>
-            <wp:docPr id="21" name="Рисунок 7"/>
+            <wp:extent cx="3918667" cy="2588255"/>
+            <wp:effectExtent l="0" t="0" r="5715" b="3175"/>
+            <wp:docPr id="34" name="Рисунок 34"/>
             <wp:cNvGraphicFramePr>
               <a:graphicFrameLocks xmlns:a="http://schemas.openxmlformats.org/drawingml/2006/main" noChangeAspect="1"/>
             </wp:cNvGraphicFramePr>
@@ -14219,10 +14282,8 @@
               <a:graphicData uri="http://schemas.openxmlformats.org/drawingml/2006/picture">
                 <pic:pic xmlns:pic="http://schemas.openxmlformats.org/drawingml/2006/picture">
                   <pic:nvPicPr>
-                    <pic:cNvPr id="0" name="Рисунок 7"/>
-                    <pic:cNvPicPr>
-                      <a:picLocks noChangeAspect="1" noChangeArrowheads="1"/>
-                    </pic:cNvPicPr>
+                    <pic:cNvPr id="34" name="Диаграмма компонентов.bmp"/>
+                    <pic:cNvPicPr/>
                   </pic:nvPicPr>
                   <pic:blipFill>
                     <a:blip r:embed="rId18">
@@ -14232,23 +14293,18 @@
                         </a:ext>
                       </a:extLst>
                     </a:blip>
-                    <a:srcRect/>
                     <a:stretch>
                       <a:fillRect/>
                     </a:stretch>
                   </pic:blipFill>
-                  <pic:spPr bwMode="auto">
+                  <pic:spPr>
                     <a:xfrm>
                       <a:off x="0" y="0"/>
-                      <a:ext cx="2990850" cy="3168650"/>
+                      <a:ext cx="3922068" cy="2590501"/>
                     </a:xfrm>
                     <a:prstGeom prst="rect">
                       <a:avLst/>
                     </a:prstGeom>
-                    <a:noFill/>
-                    <a:ln>
-                      <a:noFill/>
-                    </a:ln>
                   </pic:spPr>
                 </pic:pic>
               </a:graphicData>
@@ -23733,7 +23789,7 @@
 </file>
 
 <file path=customXml/itemProps1.xml><?xml version="1.0" encoding="utf-8"?>
-<ds:datastoreItem xmlns:ds="http://schemas.openxmlformats.org/officeDocument/2006/customXml" ds:itemID="{D93158CB-7520-4C62-84F2-906586782974}">
+<ds:datastoreItem xmlns:ds="http://schemas.openxmlformats.org/officeDocument/2006/customXml" ds:itemID="{DCF33F72-EC76-49D1-8D3E-25C0852A7140}">
   <ds:schemaRefs>
     <ds:schemaRef ds:uri="http://schemas.openxmlformats.org/officeDocument/2006/bibliography"/>
   </ds:schemaRefs>

</xml_diff>